<commit_message>
RL Final Project final edits to report and presentation
</commit_message>
<xml_diff>
--- a/RL/FinalProject/FinalProject.docx
+++ b/RL/FinalProject/FinalProject.docx
@@ -18,7 +18,13 @@
         <w:t>scientific</w:t>
       </w:r>
       <w:r>
-        <w:t xml:space="preserve"> journals is an important part of taking part in the research community. </w:t>
+        <w:t xml:space="preserve"> journals</w:t>
+      </w:r>
+      <w:r>
+        <w:t xml:space="preserve"> is an important part of participating </w:t>
+      </w:r>
+      <w:r>
+        <w:t xml:space="preserve">in the research community. </w:t>
       </w:r>
       <w:r>
         <w:t xml:space="preserve">This project attempts to </w:t>
@@ -75,7 +81,13 @@
         <w:t>Several different Q learning techniques were used to find policies and to see whether the Q-values converged.</w:t>
       </w:r>
       <w:r>
-        <w:t xml:space="preserve"> These were utilitarian correlated Q, Friend Q, and Foe Q, along with traditional Q learning.</w:t>
+        <w:t xml:space="preserve"> These were utilitarian correlated Q, Friend Q, and Foe Q, along with </w:t>
+      </w:r>
+      <w:r>
+        <w:t>traditional</w:t>
+      </w:r>
+      <w:r>
+        <w:t xml:space="preserve"> Q learning.</w:t>
       </w:r>
       <w:r>
         <w:rPr>
@@ -134,14 +146,27 @@
       <w:r>
         <w:t xml:space="preserve">Figure </w:t>
       </w:r>
-      <w:fldSimple w:instr=" SEQ Figure \* ARABIC ">
-        <w:r>
-          <w:rPr>
-            <w:noProof/>
-          </w:rPr>
-          <w:t>1</w:t>
-        </w:r>
-      </w:fldSimple>
+      <w:r>
+        <w:fldChar w:fldCharType="begin"/>
+      </w:r>
+      <w:r>
+        <w:instrText xml:space="preserve"> SEQ Figure \* ARABIC </w:instrText>
+      </w:r>
+      <w:r>
+        <w:fldChar w:fldCharType="separate"/>
+      </w:r>
+      <w:r>
+        <w:rPr>
+          <w:noProof/>
+        </w:rPr>
+        <w:t>1</w:t>
+      </w:r>
+      <w:r>
+        <w:rPr>
+          <w:noProof/>
+        </w:rPr>
+        <w:fldChar w:fldCharType="end"/>
+      </w:r>
       <w:bookmarkEnd w:id="0"/>
       <w:r>
         <w:t>: Soccer game</w:t>
@@ -238,7 +263,7 @@
         <w:fldChar w:fldCharType="separate"/>
       </w:r>
       <w:r>
-        <w:t xml:space="preserve">Figures </w:t>
+        <w:t xml:space="preserve">Figure </w:t>
       </w:r>
       <w:r>
         <w:rPr>
@@ -260,6 +285,9 @@
       </w:r>
       <w:r>
         <w:fldChar w:fldCharType="separate"/>
+      </w:r>
+      <w:r>
+        <w:t xml:space="preserve">Figure </w:t>
       </w:r>
       <w:r>
         <w:rPr>
@@ -286,7 +314,7 @@
         <w:fldChar w:fldCharType="separate"/>
       </w:r>
       <w:r>
-        <w:t xml:space="preserve">Figures </w:t>
+        <w:t xml:space="preserve">Figure </w:t>
       </w:r>
       <w:r>
         <w:rPr>
@@ -310,6 +338,9 @@
         <w:fldChar w:fldCharType="separate"/>
       </w:r>
       <w:r>
+        <w:t xml:space="preserve">Figure </w:t>
+      </w:r>
+      <w:r>
         <w:rPr>
           <w:noProof/>
         </w:rPr>
@@ -331,6 +362,9 @@
         <w:fldChar w:fldCharType="separate"/>
       </w:r>
       <w:r>
+        <w:t xml:space="preserve">Figure </w:t>
+      </w:r>
+      <w:r>
         <w:rPr>
           <w:noProof/>
         </w:rPr>
@@ -340,11 +374,11 @@
         <w:fldChar w:fldCharType="end"/>
       </w:r>
       <w:r>
-        <w:t xml:space="preserve"> a constant learning rate was used. This produced results more similar to Greenwald </w:t>
+        <w:t xml:space="preserve"> a constant learning rate was used. This produced results more similar to </w:t>
       </w:r>
       <w:r>
         <w:lastRenderedPageBreak/>
-        <w:t xml:space="preserve">and Hall for correlated Q; the Q values converge, but do not do so smoothly. The Foe Q values converge more like the Friend Q values from Greenwald and Hall while the Friend Q values in </w:t>
+        <w:t xml:space="preserve">Greenwald and Hall for correlated Q; the Q values converge, but do not do so smoothly. The Foe Q values converge more like the Friend Q values from Greenwald and Hall while the Friend Q values in </w:t>
       </w:r>
       <w:r>
         <w:fldChar w:fldCharType="begin"/>
@@ -388,7 +422,7 @@
         <w:fldChar w:fldCharType="separate"/>
       </w:r>
       <w:r>
-        <w:t xml:space="preserve">Figures </w:t>
+        <w:t xml:space="preserve">Figure </w:t>
       </w:r>
       <w:r>
         <w:rPr>
@@ -412,6 +446,9 @@
         <w:fldChar w:fldCharType="separate"/>
       </w:r>
       <w:r>
+        <w:t xml:space="preserve">Figure </w:t>
+      </w:r>
+      <w:r>
         <w:rPr>
           <w:noProof/>
         </w:rPr>
@@ -431,6 +468,9 @@
       </w:r>
       <w:r>
         <w:fldChar w:fldCharType="separate"/>
+      </w:r>
+      <w:r>
+        <w:t xml:space="preserve">Figure </w:t>
       </w:r>
       <w:r>
         <w:rPr>
@@ -506,27 +546,14 @@
             <w:r>
               <w:t xml:space="preserve">Figure </w:t>
             </w:r>
-            <w:r>
-              <w:fldChar w:fldCharType="begin"/>
-            </w:r>
-            <w:r>
-              <w:instrText xml:space="preserve"> SEQ Figure \* ARABIC </w:instrText>
-            </w:r>
-            <w:r>
-              <w:fldChar w:fldCharType="separate"/>
-            </w:r>
-            <w:r>
-              <w:rPr>
-                <w:noProof/>
-              </w:rPr>
-              <w:t>2</w:t>
-            </w:r>
-            <w:r>
-              <w:rPr>
-                <w:noProof/>
-              </w:rPr>
-              <w:fldChar w:fldCharType="end"/>
-            </w:r>
+            <w:fldSimple w:instr=" SEQ Figure \* ARABIC ">
+              <w:r>
+                <w:rPr>
+                  <w:noProof/>
+                </w:rPr>
+                <w:t>2</w:t>
+              </w:r>
+            </w:fldSimple>
             <w:bookmarkEnd w:id="1"/>
             <w:r>
               <w:t xml:space="preserve">: Correlated Q error </w:t>
@@ -576,27 +603,14 @@
             <w:r>
               <w:t xml:space="preserve">Figure </w:t>
             </w:r>
-            <w:r>
-              <w:fldChar w:fldCharType="begin"/>
-            </w:r>
-            <w:r>
-              <w:instrText xml:space="preserve"> SEQ Figure \* ARABIC </w:instrText>
-            </w:r>
-            <w:r>
-              <w:fldChar w:fldCharType="separate"/>
-            </w:r>
-            <w:r>
-              <w:rPr>
-                <w:noProof/>
-              </w:rPr>
-              <w:t>3</w:t>
-            </w:r>
-            <w:r>
-              <w:rPr>
-                <w:noProof/>
-              </w:rPr>
-              <w:fldChar w:fldCharType="end"/>
-            </w:r>
+            <w:fldSimple w:instr=" SEQ Figure \* ARABIC ">
+              <w:r>
+                <w:rPr>
+                  <w:noProof/>
+                </w:rPr>
+                <w:t>3</w:t>
+              </w:r>
+            </w:fldSimple>
             <w:bookmarkEnd w:id="2"/>
             <w:r>
               <w:t xml:space="preserve">: Correlated Q error </w:t>
@@ -672,27 +686,14 @@
             <w:r>
               <w:t xml:space="preserve">Figure </w:t>
             </w:r>
-            <w:r>
-              <w:fldChar w:fldCharType="begin"/>
-            </w:r>
-            <w:r>
-              <w:instrText xml:space="preserve"> SEQ Figure \* ARABIC </w:instrText>
-            </w:r>
-            <w:r>
-              <w:fldChar w:fldCharType="separate"/>
-            </w:r>
-            <w:r>
-              <w:rPr>
-                <w:noProof/>
-              </w:rPr>
-              <w:t>4</w:t>
-            </w:r>
-            <w:r>
-              <w:rPr>
-                <w:noProof/>
-              </w:rPr>
-              <w:fldChar w:fldCharType="end"/>
-            </w:r>
+            <w:fldSimple w:instr=" SEQ Figure \* ARABIC ">
+              <w:r>
+                <w:rPr>
+                  <w:noProof/>
+                </w:rPr>
+                <w:t>4</w:t>
+              </w:r>
+            </w:fldSimple>
             <w:bookmarkEnd w:id="3"/>
             <w:r>
               <w:t xml:space="preserve">: Friend Q error </w:t>
@@ -742,27 +743,14 @@
             <w:r>
               <w:t xml:space="preserve">Figure </w:t>
             </w:r>
-            <w:r>
-              <w:fldChar w:fldCharType="begin"/>
-            </w:r>
-            <w:r>
-              <w:instrText xml:space="preserve"> SEQ Figure \* ARABIC </w:instrText>
-            </w:r>
-            <w:r>
-              <w:fldChar w:fldCharType="separate"/>
-            </w:r>
-            <w:r>
-              <w:rPr>
-                <w:noProof/>
-              </w:rPr>
-              <w:t>5</w:t>
-            </w:r>
-            <w:r>
-              <w:rPr>
-                <w:noProof/>
-              </w:rPr>
-              <w:fldChar w:fldCharType="end"/>
-            </w:r>
+            <w:fldSimple w:instr=" SEQ Figure \* ARABIC ">
+              <w:r>
+                <w:rPr>
+                  <w:noProof/>
+                </w:rPr>
+                <w:t>5</w:t>
+              </w:r>
+            </w:fldSimple>
             <w:bookmarkEnd w:id="4"/>
             <w:r>
               <w:t xml:space="preserve">: Friend Q error </w:t>
@@ -839,27 +827,14 @@
             <w:r>
               <w:t xml:space="preserve">Figure </w:t>
             </w:r>
-            <w:r>
-              <w:fldChar w:fldCharType="begin"/>
-            </w:r>
-            <w:r>
-              <w:instrText xml:space="preserve"> SEQ Figure \* ARABIC </w:instrText>
-            </w:r>
-            <w:r>
-              <w:fldChar w:fldCharType="separate"/>
-            </w:r>
-            <w:r>
-              <w:rPr>
-                <w:noProof/>
-              </w:rPr>
-              <w:t>6</w:t>
-            </w:r>
-            <w:r>
-              <w:rPr>
-                <w:noProof/>
-              </w:rPr>
-              <w:fldChar w:fldCharType="end"/>
-            </w:r>
+            <w:fldSimple w:instr=" SEQ Figure \* ARABIC ">
+              <w:r>
+                <w:rPr>
+                  <w:noProof/>
+                </w:rPr>
+                <w:t>6</w:t>
+              </w:r>
+            </w:fldSimple>
             <w:bookmarkEnd w:id="5"/>
             <w:r>
               <w:t xml:space="preserve">: Foe Q error </w:t>
@@ -909,27 +884,14 @@
             <w:r>
               <w:t xml:space="preserve">Figure </w:t>
             </w:r>
-            <w:r>
-              <w:fldChar w:fldCharType="begin"/>
-            </w:r>
-            <w:r>
-              <w:instrText xml:space="preserve"> SEQ Figure \* ARABIC </w:instrText>
-            </w:r>
-            <w:r>
-              <w:fldChar w:fldCharType="separate"/>
-            </w:r>
-            <w:r>
-              <w:rPr>
-                <w:noProof/>
-              </w:rPr>
-              <w:t>7</w:t>
-            </w:r>
-            <w:r>
-              <w:rPr>
-                <w:noProof/>
-              </w:rPr>
-              <w:fldChar w:fldCharType="end"/>
-            </w:r>
+            <w:fldSimple w:instr=" SEQ Figure \* ARABIC ">
+              <w:r>
+                <w:rPr>
+                  <w:noProof/>
+                </w:rPr>
+                <w:t>7</w:t>
+              </w:r>
+            </w:fldSimple>
             <w:bookmarkEnd w:id="6"/>
             <w:r>
               <w:t xml:space="preserve">: Foe Q error </w:t>
@@ -994,7 +956,19 @@
         <w:fldChar w:fldCharType="end"/>
       </w:r>
       <w:r>
-        <w:t xml:space="preserve"> we see decay in error, but this is only because the learning rate decays exponentially. These results agree with Greenwald and Hall except in the rate of decay in </w:t>
+        <w:t xml:space="preserve"> we see </w:t>
+      </w:r>
+      <w:r>
+        <w:t xml:space="preserve">the </w:t>
+      </w:r>
+      <w:r>
+        <w:t>error</w:t>
+      </w:r>
+      <w:r>
+        <w:t xml:space="preserve"> tapering</w:t>
+      </w:r>
+      <w:r>
+        <w:t xml:space="preserve">, but this is only because the learning rate decays exponentially. These results agree with Greenwald and Hall except in the rate of decay in </w:t>
       </w:r>
       <w:r>
         <w:fldChar w:fldCharType="begin"/>
@@ -1077,14 +1051,27 @@
             <w:r>
               <w:t xml:space="preserve">Figure </w:t>
             </w:r>
-            <w:fldSimple w:instr=" SEQ Figure \* ARABIC ">
-              <w:r>
-                <w:rPr>
-                  <w:noProof/>
-                </w:rPr>
-                <w:t>8</w:t>
-              </w:r>
-            </w:fldSimple>
+            <w:r>
+              <w:fldChar w:fldCharType="begin"/>
+            </w:r>
+            <w:r>
+              <w:instrText xml:space="preserve"> SEQ Figure \* ARABIC </w:instrText>
+            </w:r>
+            <w:r>
+              <w:fldChar w:fldCharType="separate"/>
+            </w:r>
+            <w:r>
+              <w:rPr>
+                <w:noProof/>
+              </w:rPr>
+              <w:t>8</w:t>
+            </w:r>
+            <w:r>
+              <w:rPr>
+                <w:noProof/>
+              </w:rPr>
+              <w:fldChar w:fldCharType="end"/>
+            </w:r>
             <w:bookmarkEnd w:id="7"/>
             <w:r>
               <w:t>: Naive Q - constant learning rate</w:t>
@@ -1128,22 +1115,33 @@
             <w:r>
               <w:t xml:space="preserve">Figure </w:t>
             </w:r>
-            <w:fldSimple w:instr=" SEQ Figure \* ARABIC ">
-              <w:r>
-                <w:rPr>
-                  <w:noProof/>
-                </w:rPr>
-                <w:t>9</w:t>
-              </w:r>
-            </w:fldSimple>
+            <w:r>
+              <w:fldChar w:fldCharType="begin"/>
+            </w:r>
+            <w:r>
+              <w:instrText xml:space="preserve"> SEQ Figure \* ARABIC </w:instrText>
+            </w:r>
+            <w:r>
+              <w:fldChar w:fldCharType="separate"/>
+            </w:r>
+            <w:r>
+              <w:rPr>
+                <w:noProof/>
+              </w:rPr>
+              <w:t>9</w:t>
+            </w:r>
+            <w:r>
+              <w:rPr>
+                <w:noProof/>
+              </w:rPr>
+              <w:fldChar w:fldCharType="end"/>
+            </w:r>
             <w:bookmarkEnd w:id="8"/>
             <w:r>
               <w:t>: Naive Q - decayed learning rate</w:t>
             </w:r>
           </w:p>
         </w:tc>
-        <w:bookmarkStart w:id="9" w:name="_GoBack"/>
-        <w:bookmarkEnd w:id="9"/>
       </w:tr>
     </w:tbl>
     <w:p>
@@ -1161,7 +1159,12 @@
     </w:p>
     <w:p>
       <w:r>
-        <w:t xml:space="preserve">There are a few items that need future work. First, the results produced here do not match as closely to the published results </w:t>
+        <w:t>There are a few items tha</w:t>
+      </w:r>
+      <w:bookmarkStart w:id="9" w:name="_GoBack"/>
+      <w:bookmarkEnd w:id="9"/>
+      <w:r>
+        <w:t xml:space="preserve">t need future work. First, the results produced here do not match as closely to the published results </w:t>
       </w:r>
       <w:r>
         <w:t xml:space="preserve">as could be desired. More testing with variations in learning rates, discount factors, initial Q values, and the percentage of times that a random action is selected (epsilon). </w:t>
@@ -6937,11 +6940,11 @@
           <c:showBubbleSize val="0"/>
         </c:dLbls>
         <c:smooth val="0"/>
-        <c:axId val="447443096"/>
-        <c:axId val="447443880"/>
+        <c:axId val="398425688"/>
+        <c:axId val="398422944"/>
       </c:lineChart>
       <c:catAx>
-        <c:axId val="447443096"/>
+        <c:axId val="398425688"/>
         <c:scaling>
           <c:orientation val="minMax"/>
         </c:scaling>
@@ -6984,7 +6987,7 @@
             <a:endParaRPr lang="en-US"/>
           </a:p>
         </c:txPr>
-        <c:crossAx val="447443880"/>
+        <c:crossAx val="398422944"/>
         <c:crosses val="autoZero"/>
         <c:auto val="1"/>
         <c:lblAlgn val="ctr"/>
@@ -6992,7 +6995,7 @@
         <c:noMultiLvlLbl val="0"/>
       </c:catAx>
       <c:valAx>
-        <c:axId val="447443880"/>
+        <c:axId val="398422944"/>
         <c:scaling>
           <c:orientation val="minMax"/>
         </c:scaling>
@@ -7043,7 +7046,7 @@
             <a:endParaRPr lang="en-US"/>
           </a:p>
         </c:txPr>
-        <c:crossAx val="447443096"/>
+        <c:crossAx val="398425688"/>
         <c:crosses val="autoZero"/>
         <c:crossBetween val="between"/>
       </c:valAx>
@@ -7319,11 +7322,11 @@
           <c:showBubbleSize val="0"/>
         </c:dLbls>
         <c:smooth val="0"/>
-        <c:axId val="447441528"/>
-        <c:axId val="447444272"/>
+        <c:axId val="398426472"/>
+        <c:axId val="363070136"/>
       </c:lineChart>
       <c:catAx>
-        <c:axId val="447441528"/>
+        <c:axId val="398426472"/>
         <c:scaling>
           <c:orientation val="minMax"/>
         </c:scaling>
@@ -7366,7 +7369,7 @@
             <a:endParaRPr lang="en-US"/>
           </a:p>
         </c:txPr>
-        <c:crossAx val="447444272"/>
+        <c:crossAx val="363070136"/>
         <c:crosses val="autoZero"/>
         <c:auto val="1"/>
         <c:lblAlgn val="ctr"/>
@@ -7374,7 +7377,7 @@
         <c:noMultiLvlLbl val="0"/>
       </c:catAx>
       <c:valAx>
-        <c:axId val="447444272"/>
+        <c:axId val="363070136"/>
         <c:scaling>
           <c:orientation val="minMax"/>
         </c:scaling>
@@ -7425,7 +7428,7 @@
             <a:endParaRPr lang="en-US"/>
           </a:p>
         </c:txPr>
-        <c:crossAx val="447441528"/>
+        <c:crossAx val="398426472"/>
         <c:crosses val="autoZero"/>
         <c:crossBetween val="between"/>
       </c:valAx>
@@ -9333,11 +9336,11 @@
           <c:showBubbleSize val="0"/>
         </c:dLbls>
         <c:smooth val="0"/>
-        <c:axId val="447441920"/>
-        <c:axId val="447445840"/>
+        <c:axId val="404206408"/>
+        <c:axId val="404205624"/>
       </c:lineChart>
       <c:catAx>
-        <c:axId val="447441920"/>
+        <c:axId val="404206408"/>
         <c:scaling>
           <c:orientation val="minMax"/>
         </c:scaling>
@@ -9380,7 +9383,7 @@
             <a:endParaRPr lang="en-US"/>
           </a:p>
         </c:txPr>
-        <c:crossAx val="447445840"/>
+        <c:crossAx val="404205624"/>
         <c:crosses val="autoZero"/>
         <c:auto val="1"/>
         <c:lblAlgn val="ctr"/>
@@ -9388,7 +9391,7 @@
         <c:noMultiLvlLbl val="0"/>
       </c:catAx>
       <c:valAx>
-        <c:axId val="447445840"/>
+        <c:axId val="404205624"/>
         <c:scaling>
           <c:orientation val="minMax"/>
         </c:scaling>
@@ -9439,7 +9442,7 @@
             <a:endParaRPr lang="en-US"/>
           </a:p>
         </c:txPr>
-        <c:crossAx val="447441920"/>
+        <c:crossAx val="404206408"/>
         <c:crosses val="autoZero"/>
         <c:crossBetween val="between"/>
       </c:valAx>
@@ -9805,11 +9808,11 @@
           <c:showBubbleSize val="0"/>
         </c:dLbls>
         <c:smooth val="0"/>
-        <c:axId val="447442704"/>
-        <c:axId val="447440744"/>
+        <c:axId val="404203272"/>
+        <c:axId val="404206016"/>
       </c:lineChart>
       <c:catAx>
-        <c:axId val="447442704"/>
+        <c:axId val="404203272"/>
         <c:scaling>
           <c:orientation val="minMax"/>
         </c:scaling>
@@ -9852,7 +9855,7 @@
             <a:endParaRPr lang="en-US"/>
           </a:p>
         </c:txPr>
-        <c:crossAx val="447440744"/>
+        <c:crossAx val="404206016"/>
         <c:crosses val="autoZero"/>
         <c:auto val="1"/>
         <c:lblAlgn val="ctr"/>
@@ -9860,7 +9863,7 @@
         <c:noMultiLvlLbl val="0"/>
       </c:catAx>
       <c:valAx>
-        <c:axId val="447440744"/>
+        <c:axId val="404206016"/>
         <c:scaling>
           <c:orientation val="minMax"/>
         </c:scaling>
@@ -9911,7 +9914,7 @@
             <a:endParaRPr lang="en-US"/>
           </a:p>
         </c:txPr>
-        <c:crossAx val="447442704"/>
+        <c:crossAx val="404203272"/>
         <c:crosses val="autoZero"/>
         <c:crossBetween val="between"/>
       </c:valAx>
@@ -10916,11 +10919,11 @@
           <c:showBubbleSize val="0"/>
         </c:dLbls>
         <c:smooth val="0"/>
-        <c:axId val="447438784"/>
-        <c:axId val="447438392"/>
+        <c:axId val="404203664"/>
+        <c:axId val="404204056"/>
       </c:lineChart>
       <c:catAx>
-        <c:axId val="447438784"/>
+        <c:axId val="404203664"/>
         <c:scaling>
           <c:orientation val="minMax"/>
         </c:scaling>
@@ -10963,7 +10966,7 @@
             <a:endParaRPr lang="en-US"/>
           </a:p>
         </c:txPr>
-        <c:crossAx val="447438392"/>
+        <c:crossAx val="404204056"/>
         <c:crosses val="autoZero"/>
         <c:auto val="1"/>
         <c:lblAlgn val="ctr"/>
@@ -10971,7 +10974,7 @@
         <c:noMultiLvlLbl val="0"/>
       </c:catAx>
       <c:valAx>
-        <c:axId val="447438392"/>
+        <c:axId val="404204056"/>
         <c:scaling>
           <c:orientation val="minMax"/>
         </c:scaling>
@@ -11022,7 +11025,7 @@
             <a:endParaRPr lang="en-US"/>
           </a:p>
         </c:txPr>
-        <c:crossAx val="447438784"/>
+        <c:crossAx val="404203664"/>
         <c:crosses val="autoZero"/>
         <c:crossBetween val="between"/>
       </c:valAx>
@@ -11337,11 +11340,11 @@
           <c:showBubbleSize val="0"/>
         </c:dLbls>
         <c:smooth val="0"/>
-        <c:axId val="447439176"/>
-        <c:axId val="447442312"/>
+        <c:axId val="404205232"/>
+        <c:axId val="399725840"/>
       </c:lineChart>
       <c:catAx>
-        <c:axId val="447439176"/>
+        <c:axId val="404205232"/>
         <c:scaling>
           <c:orientation val="minMax"/>
         </c:scaling>
@@ -11384,7 +11387,7 @@
             <a:endParaRPr lang="en-US"/>
           </a:p>
         </c:txPr>
-        <c:crossAx val="447442312"/>
+        <c:crossAx val="399725840"/>
         <c:crosses val="autoZero"/>
         <c:auto val="1"/>
         <c:lblAlgn val="ctr"/>
@@ -11392,7 +11395,7 @@
         <c:noMultiLvlLbl val="0"/>
       </c:catAx>
       <c:valAx>
-        <c:axId val="447442312"/>
+        <c:axId val="399725840"/>
         <c:scaling>
           <c:orientation val="minMax"/>
         </c:scaling>
@@ -11443,7 +11446,7 @@
             <a:endParaRPr lang="en-US"/>
           </a:p>
         </c:txPr>
-        <c:crossAx val="447439176"/>
+        <c:crossAx val="404205232"/>
         <c:crosses val="autoZero"/>
         <c:crossBetween val="between"/>
       </c:valAx>
@@ -21826,11 +21829,11 @@
           <c:showBubbleSize val="0"/>
         </c:dLbls>
         <c:smooth val="0"/>
-        <c:axId val="371745968"/>
-        <c:axId val="371748320"/>
+        <c:axId val="404525848"/>
+        <c:axId val="404524672"/>
       </c:lineChart>
       <c:catAx>
-        <c:axId val="371745968"/>
+        <c:axId val="404525848"/>
         <c:scaling>
           <c:orientation val="minMax"/>
         </c:scaling>
@@ -21873,7 +21876,7 @@
             <a:endParaRPr lang="en-US"/>
           </a:p>
         </c:txPr>
-        <c:crossAx val="371748320"/>
+        <c:crossAx val="404524672"/>
         <c:crosses val="autoZero"/>
         <c:auto val="1"/>
         <c:lblAlgn val="ctr"/>
@@ -21881,7 +21884,7 @@
         <c:noMultiLvlLbl val="0"/>
       </c:catAx>
       <c:valAx>
-        <c:axId val="371748320"/>
+        <c:axId val="404524672"/>
         <c:scaling>
           <c:orientation val="minMax"/>
         </c:scaling>
@@ -21932,7 +21935,7 @@
             <a:endParaRPr lang="en-US"/>
           </a:p>
         </c:txPr>
-        <c:crossAx val="371745968"/>
+        <c:crossAx val="404525848"/>
         <c:crosses val="autoZero"/>
         <c:crossBetween val="between"/>
       </c:valAx>
@@ -34655,11 +34658,11 @@
           <c:showBubbleSize val="0"/>
         </c:dLbls>
         <c:smooth val="0"/>
-        <c:axId val="371750672"/>
-        <c:axId val="371754984"/>
+        <c:axId val="180215792"/>
+        <c:axId val="180218536"/>
       </c:lineChart>
       <c:catAx>
-        <c:axId val="371750672"/>
+        <c:axId val="180215792"/>
         <c:scaling>
           <c:orientation val="minMax"/>
         </c:scaling>
@@ -34702,7 +34705,7 @@
             <a:endParaRPr lang="en-US"/>
           </a:p>
         </c:txPr>
-        <c:crossAx val="371754984"/>
+        <c:crossAx val="180218536"/>
         <c:crosses val="autoZero"/>
         <c:auto val="1"/>
         <c:lblAlgn val="ctr"/>
@@ -34710,7 +34713,7 @@
         <c:noMultiLvlLbl val="0"/>
       </c:catAx>
       <c:valAx>
-        <c:axId val="371754984"/>
+        <c:axId val="180218536"/>
         <c:scaling>
           <c:orientation val="minMax"/>
         </c:scaling>
@@ -34761,7 +34764,7 @@
             <a:endParaRPr lang="en-US"/>
           </a:p>
         </c:txPr>
-        <c:crossAx val="371750672"/>
+        <c:crossAx val="180215792"/>
         <c:crosses val="autoZero"/>
         <c:crossBetween val="between"/>
       </c:valAx>

</xml_diff>